<commit_message>
Added screenshots; created deployed scripts; global url in EntitiesApi.js are private now; referenced entities are showed
</commit_message>
<xml_diff>
--- a/lab2-09.10.20/инф_сис_и_бд_лаб2_отчёт.docx
+++ b/lab2-09.10.20/инф_сис_и_бд_лаб2_отчёт.docx
@@ -255,7 +255,7 @@
         <w:rPr>
           <w:rFonts w:cs="Arial"/>
         </w:rPr>
-        <w:t>Выполнили: Кульбако Артемий Юрьевич Р3311</w:t>
+        <w:t>Выполнил: Кульбако Артемий Юрьевич Р3311</w:t>
       </w:r>
       <w:r>
         <w:rPr>
@@ -1868,7 +1868,6 @@
           <w:sz w:val="18"/>
           <w:szCs w:val="18"/>
         </w:rPr>
-        <w:lastRenderedPageBreak/>
         <w:t xml:space="preserve">    (select "ГРУППА", "ЧЛВК_ИД" as "НОМЕР", "СОСТОЯНИЕ", "ИМЯ", "ФАМИЛИЯ", "ОТЧЕСТВО", п."ИД" as "НОМЕР_ПЛАНА",</w:t>
       </w:r>
     </w:p>
@@ -2136,9 +2135,25 @@
           <w:rFonts w:ascii="Cascadia Code" w:hAnsi="Cascadia Code"/>
           <w:sz w:val="18"/>
           <w:szCs w:val="18"/>
+        </w:rPr>
+      </w:pPr>
+      <w:r>
+        <w:rPr>
+          <w:rFonts w:ascii="Cascadia Code" w:hAnsi="Cascadia Code"/>
+          <w:sz w:val="18"/>
+          <w:szCs w:val="18"/>
           <w:lang w:val="en-US"/>
         </w:rPr>
-      </w:pPr>
+        <w:t>select</w:t>
+      </w:r>
+      <w:r>
+        <w:rPr>
+          <w:rFonts w:ascii="Cascadia Code" w:hAnsi="Cascadia Code"/>
+          <w:sz w:val="18"/>
+          <w:szCs w:val="18"/>
+        </w:rPr>
+        <w:t xml:space="preserve"> </w:t>
+      </w:r>
       <w:r>
         <w:rPr>
           <w:rFonts w:ascii="Cascadia Code" w:hAnsi="Cascadia Code"/>
@@ -2146,29 +2161,53 @@
           <w:szCs w:val="18"/>
           <w:lang w:val="en-US"/>
         </w:rPr>
-        <w:t>select count(*) from (</w:t>
-      </w:r>
-    </w:p>
-    <w:p>
-      <w:pPr>
-        <w:pBdr>
-          <w:top w:val="single" w:sz="4" w:space="1" w:color="auto"/>
-          <w:left w:val="single" w:sz="4" w:space="4" w:color="auto"/>
-          <w:bottom w:val="single" w:sz="4" w:space="1" w:color="auto"/>
-          <w:right w:val="single" w:sz="4" w:space="4" w:color="auto"/>
-        </w:pBdr>
-        <w:rPr>
-          <w:rFonts w:ascii="Cascadia Code" w:hAnsi="Cascadia Code"/>
-          <w:sz w:val="18"/>
-          <w:szCs w:val="18"/>
-        </w:rPr>
-      </w:pPr>
+        <w:t>count</w:t>
+      </w:r>
+      <w:r>
+        <w:rPr>
+          <w:rFonts w:ascii="Cascadia Code" w:hAnsi="Cascadia Code"/>
+          <w:sz w:val="18"/>
+          <w:szCs w:val="18"/>
+        </w:rPr>
+        <w:t xml:space="preserve">(*) </w:t>
+      </w:r>
       <w:r>
         <w:rPr>
           <w:rFonts w:ascii="Cascadia Code" w:hAnsi="Cascadia Code"/>
           <w:sz w:val="18"/>
           <w:szCs w:val="18"/>
           <w:lang w:val="en-US"/>
+        </w:rPr>
+        <w:t>from</w:t>
+      </w:r>
+      <w:r>
+        <w:rPr>
+          <w:rFonts w:ascii="Cascadia Code" w:hAnsi="Cascadia Code"/>
+          <w:sz w:val="18"/>
+          <w:szCs w:val="18"/>
+        </w:rPr>
+        <w:t xml:space="preserve"> (</w:t>
+      </w:r>
+    </w:p>
+    <w:p>
+      <w:pPr>
+        <w:pBdr>
+          <w:top w:val="single" w:sz="4" w:space="1" w:color="auto"/>
+          <w:left w:val="single" w:sz="4" w:space="4" w:color="auto"/>
+          <w:bottom w:val="single" w:sz="4" w:space="1" w:color="auto"/>
+          <w:right w:val="single" w:sz="4" w:space="4" w:color="auto"/>
+        </w:pBdr>
+        <w:rPr>
+          <w:rFonts w:ascii="Cascadia Code" w:hAnsi="Cascadia Code"/>
+          <w:sz w:val="18"/>
+          <w:szCs w:val="18"/>
+        </w:rPr>
+      </w:pPr>
+      <w:r>
+        <w:rPr>
+          <w:rFonts w:ascii="Cascadia Code" w:hAnsi="Cascadia Code"/>
+          <w:sz w:val="18"/>
+          <w:szCs w:val="18"/>
         </w:rPr>
         <w:t xml:space="preserve">    </w:t>
       </w:r>

</xml_diff>